<commit_message>
Edit Software Architecture doc
</commit_message>
<xml_diff>
--- a/docs/6-ThietKeKienTruc.docx
+++ b/docs/6-ThietKeKienTruc.docx
@@ -309,8 +309,8 @@
           <w:lang w:val="en-US"/>
         </w:rPr>
         <w:sectPr>
-          <w:headerReference w:type="default" r:id="rId7"/>
-          <w:footerReference w:type="default" r:id="rId8"/>
+          <w:headerReference w:type="default" r:id="rId8"/>
+          <w:footerReference w:type="default" r:id="rId9"/>
           <w:pgSz w:w="11907" w:h="16839" w:code="9"/>
           <w:pgMar w:top="1440" w:right="1440" w:bottom="1440" w:left="1440" w:header="720" w:footer="720" w:gutter="0"/>
           <w:cols w:space="720"/>
@@ -543,7 +543,23 @@
                 <w:color w:val="0000FF"/>
                 <w:lang w:val="en-US"/>
               </w:rPr>
-              <w:t>10/5/2021</w:t>
+              <w:t>10/</w:t>
+            </w:r>
+            <w:r>
+              <w:rPr>
+                <w:rFonts w:eastAsia="SimSun"/>
+                <w:color w:val="0000FF"/>
+                <w:lang w:val="en-US"/>
+              </w:rPr>
+              <w:t>0</w:t>
+            </w:r>
+            <w:r>
+              <w:rPr>
+                <w:rFonts w:eastAsia="SimSun"/>
+                <w:color w:val="0000FF"/>
+                <w:lang w:val="en-US"/>
+              </w:rPr>
+              <w:t>5/2021</w:t>
             </w:r>
           </w:p>
         </w:tc>
@@ -663,8 +679,18 @@
               <w:jc w:val="center"/>
               <w:rPr>
                 <w:rFonts w:eastAsia="SimSun"/>
-              </w:rPr>
-            </w:pPr>
+                <w:color w:val="0000FF"/>
+                <w:lang w:val="en-US"/>
+              </w:rPr>
+            </w:pPr>
+            <w:r>
+              <w:rPr>
+                <w:rFonts w:eastAsia="SimSun"/>
+                <w:color w:val="0000FF"/>
+                <w:lang w:val="en-US"/>
+              </w:rPr>
+              <w:t>17/05/2021</w:t>
+            </w:r>
           </w:p>
         </w:tc>
         <w:tc>
@@ -684,8 +710,18 @@
               <w:jc w:val="center"/>
               <w:rPr>
                 <w:rFonts w:eastAsia="SimSun"/>
-              </w:rPr>
-            </w:pPr>
+                <w:color w:val="0000FF"/>
+                <w:lang w:val="en-US"/>
+              </w:rPr>
+            </w:pPr>
+            <w:r>
+              <w:rPr>
+                <w:rFonts w:eastAsia="SimSun"/>
+                <w:color w:val="0000FF"/>
+                <w:lang w:val="en-US"/>
+              </w:rPr>
+              <w:t>2.0</w:t>
+            </w:r>
           </w:p>
         </w:tc>
         <w:tc>
@@ -702,11 +738,21 @@
             <w:pPr>
               <w:keepLines/>
               <w:spacing w:after="120"/>
-              <w:jc w:val="both"/>
+              <w:jc w:val="center"/>
               <w:rPr>
                 <w:rFonts w:eastAsia="SimSun"/>
-              </w:rPr>
-            </w:pPr>
+                <w:color w:val="0000FF"/>
+                <w:lang w:val="en-US"/>
+              </w:rPr>
+            </w:pPr>
+            <w:r>
+              <w:rPr>
+                <w:rFonts w:eastAsia="SimSun"/>
+                <w:color w:val="0000FF"/>
+                <w:lang w:val="en-US"/>
+              </w:rPr>
+              <w:t>Thay đổi kiến trúc hệ thống</w:t>
+            </w:r>
           </w:p>
         </w:tc>
         <w:tc>
@@ -723,11 +769,21 @@
             <w:pPr>
               <w:keepLines/>
               <w:spacing w:after="120"/>
-              <w:jc w:val="both"/>
+              <w:jc w:val="center"/>
               <w:rPr>
                 <w:rFonts w:eastAsia="SimSun"/>
-              </w:rPr>
-            </w:pPr>
+                <w:color w:val="0000FF"/>
+                <w:lang w:val="en-US"/>
+              </w:rPr>
+            </w:pPr>
+            <w:r>
+              <w:rPr>
+                <w:rFonts w:eastAsia="SimSun"/>
+                <w:color w:val="0000FF"/>
+                <w:lang w:val="en-US"/>
+              </w:rPr>
+              <w:t>Mai Đăng Khánh</w:t>
+            </w:r>
           </w:p>
         </w:tc>
       </w:tr>
@@ -1181,51 +1237,38 @@
         <w:spacing w:line="360" w:lineRule="auto"/>
         <w:jc w:val="both"/>
         <w:rPr>
-          <w:i/>
-          <w:color w:val="0000FF"/>
+          <w:iCs/>
+        </w:rPr>
+      </w:pPr>
+      <w:r>
+        <w:rPr>
+          <w:iCs/>
           <w:lang w:val="en-US"/>
         </w:rPr>
-      </w:pPr>
+        <w:t>Hệ</w:t>
+      </w:r>
       <w:r>
         <w:rPr>
-          <w:i/>
-          <w:color w:val="0000FF"/>
-          <w:lang w:val="en-US"/>
-        </w:rPr>
-        <w:t>Anh/Chị trình bày hình vẽ kiến trúc tổng thể của hệ thống (bao gồm các module, thành phần chính nào)</w:t>
+          <w:iCs/>
+        </w:rPr>
+        <w:t xml:space="preserve"> thống bao gồm 2 tier: thiết bị di động và server. Trong đó thiết bị di động sẽ có 3 layer theo mô hình </w:t>
+      </w:r>
+      <w:r>
+        <w:rPr>
+          <w:iCs/>
+        </w:rPr>
+        <w:t>MVVM</w:t>
+      </w:r>
+      <w:r>
+        <w:rPr>
+          <w:iCs/>
+        </w:rPr>
+        <w:t>. Cơ sở dữ liệu sẽ được đặt ở server và server sẽ có thành phần quản lý cơ sở dữ liệu.</w:t>
       </w:r>
     </w:p>
     <w:p>
       <w:pPr>
         <w:spacing w:line="360" w:lineRule="auto"/>
-        <w:jc w:val="both"/>
-        <w:rPr>
-          <w:iCs/>
-        </w:rPr>
-      </w:pPr>
-      <w:r>
-        <w:rPr>
-          <w:iCs/>
-          <w:lang w:val="en-US"/>
-        </w:rPr>
-        <w:t>Hệ</w:t>
-      </w:r>
-      <w:r>
-        <w:rPr>
-          <w:iCs/>
-        </w:rPr>
-        <w:t xml:space="preserve"> thống bao gồm 2 tier: thiết bị di động và server. Trong đó thiết bị di động sẽ có 3 layer theo mô hình </w:t>
-      </w:r>
-      <w:r>
-        <w:rPr>
-          <w:iCs/>
-        </w:rPr>
-        <w:t>MVC. Cơ sở dữ liệu sẽ được đặt ở server và server sẽ có thành phần quản lý cơ sở dữ liệu.</w:t>
-      </w:r>
-    </w:p>
-    <w:p>
-      <w:pPr>
-        <w:spacing w:line="360" w:lineRule="auto"/>
         <w:jc w:val="center"/>
         <w:rPr>
           <w:lang w:val="en-US"/>
@@ -1237,10 +1280,10 @@
           <w:lang w:val="en-US"/>
         </w:rPr>
         <w:drawing>
-          <wp:inline distT="0" distB="0" distL="0" distR="0" wp14:anchorId="17F3315D" wp14:editId="3BC2BF7D">
-            <wp:extent cx="5732145" cy="4173220"/>
-            <wp:effectExtent l="0" t="0" r="1905" b="0"/>
-            <wp:docPr id="2" name="Picture 2" descr="Diagram&#10;&#10;Description automatically generated"/>
+          <wp:inline distT="0" distB="0" distL="0" distR="0" wp14:anchorId="12E178DB" wp14:editId="1AEE2988">
+            <wp:extent cx="5727700" cy="4171950"/>
+            <wp:effectExtent l="0" t="0" r="6350" b="0"/>
+            <wp:docPr id="10" name="Picture 10"/>
             <wp:cNvGraphicFramePr>
               <a:graphicFrameLocks xmlns:a="http://schemas.openxmlformats.org/drawingml/2006/main" noChangeAspect="1"/>
             </wp:cNvGraphicFramePr>
@@ -1248,404 +1291,7 @@
               <a:graphicData uri="http://schemas.openxmlformats.org/drawingml/2006/picture">
                 <pic:pic xmlns:pic="http://schemas.openxmlformats.org/drawingml/2006/picture">
                   <pic:nvPicPr>
-                    <pic:cNvPr id="2" name="Picture 2" descr="Diagram&#10;&#10;Description automatically generated"/>
-                    <pic:cNvPicPr/>
-                  </pic:nvPicPr>
-                  <pic:blipFill>
-                    <a:blip r:embed="rId9">
-                      <a:extLst>
-                        <a:ext uri="{28A0092B-C50C-407E-A947-70E740481C1C}">
-                          <a14:useLocalDpi xmlns:a14="http://schemas.microsoft.com/office/drawing/2010/main" val="0"/>
-                        </a:ext>
-                      </a:extLst>
-                    </a:blip>
-                    <a:stretch>
-                      <a:fillRect/>
-                    </a:stretch>
-                  </pic:blipFill>
-                  <pic:spPr>
-                    <a:xfrm>
-                      <a:off x="0" y="0"/>
-                      <a:ext cx="5732145" cy="4173220"/>
-                    </a:xfrm>
-                    <a:prstGeom prst="rect">
-                      <a:avLst/>
-                    </a:prstGeom>
-                  </pic:spPr>
-                </pic:pic>
-              </a:graphicData>
-            </a:graphic>
-          </wp:inline>
-        </w:drawing>
-      </w:r>
-    </w:p>
-    <w:p>
-      <w:pPr>
-        <w:spacing w:line="360" w:lineRule="auto"/>
-        <w:rPr>
-          <w:i/>
-          <w:color w:val="0000FF"/>
-          <w:lang w:val="en-US"/>
-        </w:rPr>
-      </w:pPr>
-      <w:r>
-        <w:rPr>
-          <w:i/>
-          <w:color w:val="0000FF"/>
-          <w:lang w:val="en-US"/>
-        </w:rPr>
-        <w:t>Sau đó, liệt kê danh sách các module, thành phần trong hệ thống:</w:t>
-      </w:r>
-    </w:p>
-    <w:p>
-      <w:pPr>
-        <w:spacing w:line="360" w:lineRule="auto"/>
-        <w:rPr>
-          <w:b/>
-          <w:i/>
-          <w:color w:val="0000FF"/>
-          <w:lang w:val="en-US"/>
-        </w:rPr>
-      </w:pPr>
-      <w:r>
-        <w:rPr>
-          <w:b/>
-          <w:i/>
-          <w:color w:val="0000FF"/>
-          <w:lang w:val="en-US"/>
-        </w:rPr>
-        <w:t>Ví dụ:</w:t>
-      </w:r>
-    </w:p>
-    <w:tbl>
-      <w:tblPr>
-        <w:tblStyle w:val="TableGrid"/>
-        <w:tblW w:w="0" w:type="auto"/>
-        <w:tblLook w:val="00A0" w:firstRow="1" w:lastRow="0" w:firstColumn="1" w:lastColumn="0" w:noHBand="0" w:noVBand="0"/>
-      </w:tblPr>
-      <w:tblGrid>
-        <w:gridCol w:w="3001"/>
-        <w:gridCol w:w="6179"/>
-      </w:tblGrid>
-      <w:tr>
-        <w:tc>
-          <w:tcPr>
-            <w:tcW w:w="3001" w:type="dxa"/>
-          </w:tcPr>
-          <w:p>
-            <w:pPr>
-              <w:spacing w:line="240" w:lineRule="auto"/>
-              <w:jc w:val="center"/>
-              <w:rPr>
-                <w:b/>
-                <w:color w:val="0000FF"/>
-                <w:szCs w:val="26"/>
-              </w:rPr>
-            </w:pPr>
-            <w:r>
-              <w:rPr>
-                <w:b/>
-                <w:color w:val="0000FF"/>
-                <w:szCs w:val="26"/>
-              </w:rPr>
-              <w:t>Thành phần</w:t>
-            </w:r>
-          </w:p>
-        </w:tc>
-        <w:tc>
-          <w:tcPr>
-            <w:tcW w:w="6179" w:type="dxa"/>
-          </w:tcPr>
-          <w:p>
-            <w:pPr>
-              <w:spacing w:line="240" w:lineRule="auto"/>
-              <w:jc w:val="center"/>
-              <w:rPr>
-                <w:b/>
-                <w:color w:val="0000FF"/>
-                <w:szCs w:val="26"/>
-              </w:rPr>
-            </w:pPr>
-            <w:r>
-              <w:rPr>
-                <w:b/>
-                <w:color w:val="0000FF"/>
-                <w:szCs w:val="26"/>
-              </w:rPr>
-              <w:t>Diễn giải</w:t>
-            </w:r>
-          </w:p>
-        </w:tc>
-      </w:tr>
-      <w:tr>
-        <w:tc>
-          <w:tcPr>
-            <w:tcW w:w="3001" w:type="dxa"/>
-          </w:tcPr>
-          <w:p>
-            <w:pPr>
-              <w:spacing w:line="240" w:lineRule="auto"/>
-              <w:rPr>
-                <w:szCs w:val="26"/>
-              </w:rPr>
-            </w:pPr>
-            <w:r>
-              <w:rPr>
-                <w:szCs w:val="26"/>
-              </w:rPr>
-              <w:t>View</w:t>
-            </w:r>
-          </w:p>
-        </w:tc>
-        <w:tc>
-          <w:tcPr>
-            <w:tcW w:w="6179" w:type="dxa"/>
-          </w:tcPr>
-          <w:p>
-            <w:pPr>
-              <w:spacing w:line="240" w:lineRule="auto"/>
-              <w:rPr>
-                <w:szCs w:val="26"/>
-              </w:rPr>
-            </w:pPr>
-            <w:r>
-              <w:rPr>
-                <w:szCs w:val="26"/>
-              </w:rPr>
-              <w:t>UI logic</w:t>
-            </w:r>
-          </w:p>
-        </w:tc>
-      </w:tr>
-      <w:tr>
-        <w:tc>
-          <w:tcPr>
-            <w:tcW w:w="3001" w:type="dxa"/>
-          </w:tcPr>
-          <w:p>
-            <w:pPr>
-              <w:spacing w:line="240" w:lineRule="auto"/>
-              <w:rPr>
-                <w:szCs w:val="26"/>
-              </w:rPr>
-            </w:pPr>
-            <w:r>
-              <w:rPr>
-                <w:szCs w:val="26"/>
-              </w:rPr>
-              <w:t>Model</w:t>
-            </w:r>
-          </w:p>
-        </w:tc>
-        <w:tc>
-          <w:tcPr>
-            <w:tcW w:w="6179" w:type="dxa"/>
-          </w:tcPr>
-          <w:p>
-            <w:pPr>
-              <w:spacing w:line="240" w:lineRule="auto"/>
-              <w:rPr>
-                <w:szCs w:val="26"/>
-              </w:rPr>
-            </w:pPr>
-            <w:r>
-              <w:rPr>
-                <w:szCs w:val="26"/>
-              </w:rPr>
-              <w:t>Data logic</w:t>
-            </w:r>
-          </w:p>
-        </w:tc>
-      </w:tr>
-      <w:tr>
-        <w:tc>
-          <w:tcPr>
-            <w:tcW w:w="3001" w:type="dxa"/>
-          </w:tcPr>
-          <w:p>
-            <w:pPr>
-              <w:spacing w:line="240" w:lineRule="auto"/>
-              <w:rPr>
-                <w:szCs w:val="26"/>
-              </w:rPr>
-            </w:pPr>
-            <w:r>
-              <w:rPr>
-                <w:szCs w:val="26"/>
-              </w:rPr>
-              <w:t>Controler</w:t>
-            </w:r>
-          </w:p>
-        </w:tc>
-        <w:tc>
-          <w:tcPr>
-            <w:tcW w:w="6179" w:type="dxa"/>
-          </w:tcPr>
-          <w:p>
-            <w:pPr>
-              <w:spacing w:line="240" w:lineRule="auto"/>
-              <w:rPr>
-                <w:szCs w:val="26"/>
-              </w:rPr>
-            </w:pPr>
-            <w:r>
-              <w:rPr>
-                <w:szCs w:val="26"/>
-              </w:rPr>
-              <w:t>X</w:t>
-            </w:r>
-            <w:r>
-              <w:rPr>
-                <w:szCs w:val="26"/>
-              </w:rPr>
-              <w:t>ử</w:t>
-            </w:r>
-            <w:r>
-              <w:rPr>
-                <w:szCs w:val="26"/>
-              </w:rPr>
-              <w:t xml:space="preserve"> lý logic nghiệp vụ và yêu cầu của client app </w:t>
-            </w:r>
-          </w:p>
-        </w:tc>
-      </w:tr>
-      <w:tr>
-        <w:tc>
-          <w:tcPr>
-            <w:tcW w:w="3001" w:type="dxa"/>
-          </w:tcPr>
-          <w:p>
-            <w:pPr>
-              <w:spacing w:line="240" w:lineRule="auto"/>
-              <w:rPr>
-                <w:szCs w:val="26"/>
-              </w:rPr>
-            </w:pPr>
-            <w:r>
-              <w:rPr>
-                <w:szCs w:val="26"/>
-              </w:rPr>
-              <w:t>DatabaseManager</w:t>
-            </w:r>
-          </w:p>
-        </w:tc>
-        <w:tc>
-          <w:tcPr>
-            <w:tcW w:w="6179" w:type="dxa"/>
-          </w:tcPr>
-          <w:p>
-            <w:pPr>
-              <w:spacing w:line="240" w:lineRule="auto"/>
-              <w:rPr>
-                <w:szCs w:val="26"/>
-              </w:rPr>
-            </w:pPr>
-            <w:r>
-              <w:rPr>
-                <w:szCs w:val="26"/>
-              </w:rPr>
-              <w:t>Quản lý cơ sở dữ liệu</w:t>
-            </w:r>
-          </w:p>
-        </w:tc>
-      </w:tr>
-    </w:tbl>
-    <w:p>
-      <w:pPr>
-        <w:pStyle w:val="Heading1"/>
-        <w:spacing w:before="240" w:line="360" w:lineRule="auto"/>
-        <w:jc w:val="both"/>
-      </w:pPr>
-      <w:r>
-        <w:br w:type="page"/>
-      </w:r>
-      <w:bookmarkStart w:id="2" w:name="_Toc176927906"/>
-      <w:bookmarkStart w:id="3" w:name="_Toc369451630"/>
-      <w:r>
-        <w:lastRenderedPageBreak/>
-        <w:t>Mô tả chi tiết từng thành phần trong hệ thống</w:t>
-      </w:r>
-      <w:bookmarkEnd w:id="2"/>
-      <w:bookmarkEnd w:id="3"/>
-    </w:p>
-    <w:p>
-      <w:pPr>
-        <w:spacing w:line="360" w:lineRule="auto"/>
-        <w:rPr>
-          <w:i/>
-          <w:color w:val="0000FF"/>
-        </w:rPr>
-      </w:pPr>
-      <w:r>
-        <w:rPr>
-          <w:i/>
-          <w:color w:val="0000FF"/>
-        </w:rPr>
-        <w:t xml:space="preserve">Với mỗi thành phần trong hệ thống, Anh/Chị hãy trình bày sơ đồ lớp của thành phần đó. </w:t>
-      </w:r>
-    </w:p>
-    <w:p>
-      <w:pPr>
-        <w:spacing w:line="360" w:lineRule="auto"/>
-        <w:rPr>
-          <w:i/>
-          <w:color w:val="0000FF"/>
-        </w:rPr>
-      </w:pPr>
-      <w:r>
-        <w:rPr>
-          <w:i/>
-          <w:color w:val="0000FF"/>
-        </w:rPr>
-        <w:t xml:space="preserve">Có thể trình bày chi tiết các thuộc tính và phương thức, hoặc chỉ cần trình bày tên của </w:t>
-      </w:r>
-      <w:r>
-        <w:rPr>
-          <w:i/>
-          <w:color w:val="0000FF"/>
-        </w:rPr>
-        <w:t>các lớp đối tượng.</w:t>
-      </w:r>
-    </w:p>
-    <w:p>
-      <w:pPr>
-        <w:spacing w:line="360" w:lineRule="auto"/>
-        <w:rPr>
-          <w:b/>
-          <w:i/>
-          <w:color w:val="0000FF"/>
-          <w:lang w:val="en-US"/>
-        </w:rPr>
-      </w:pPr>
-      <w:r>
-        <w:rPr>
-          <w:b/>
-          <w:i/>
-          <w:color w:val="0000FF"/>
-          <w:lang w:val="en-US"/>
-        </w:rPr>
-        <w:t>Ví dụ:</w:t>
-      </w:r>
-    </w:p>
-    <w:p>
-      <w:r>
-        <w:rPr>
-          <w:noProof/>
-          <w:lang w:val="en-US"/>
-        </w:rPr>
-        <w:drawing>
-          <wp:inline distT="0" distB="0" distL="0" distR="0" wp14:anchorId="68B72F2B" wp14:editId="56996820">
-            <wp:extent cx="5581650" cy="1169035"/>
-            <wp:effectExtent l="0" t="0" r="0" b="0"/>
-            <wp:docPr id="4" name="Picture 4"/>
-            <wp:cNvGraphicFramePr>
-              <a:graphicFrameLocks xmlns:a="http://schemas.openxmlformats.org/drawingml/2006/main" noChangeAspect="1"/>
-            </wp:cNvGraphicFramePr>
-            <a:graphic xmlns:a="http://schemas.openxmlformats.org/drawingml/2006/main">
-              <a:graphicData uri="http://schemas.openxmlformats.org/drawingml/2006/picture">
-                <pic:pic xmlns:pic="http://schemas.openxmlformats.org/drawingml/2006/picture">
-                  <pic:nvPicPr>
-                    <pic:cNvPr id="0" name="Picture 2"/>
+                    <pic:cNvPr id="0" name="Picture 1"/>
                     <pic:cNvPicPr>
                       <a:picLocks noChangeAspect="1" noChangeArrowheads="1"/>
                     </pic:cNvPicPr>
@@ -1666,7 +1312,7 @@
                   <pic:spPr bwMode="auto">
                     <a:xfrm>
                       <a:off x="0" y="0"/>
-                      <a:ext cx="5581650" cy="1169035"/>
+                      <a:ext cx="5727700" cy="4171950"/>
                     </a:xfrm>
                     <a:prstGeom prst="rect">
                       <a:avLst/>
@@ -1683,6 +1329,17 @@
         </w:drawing>
       </w:r>
     </w:p>
+    <w:p>
+      <w:pPr>
+        <w:spacing w:line="360" w:lineRule="auto"/>
+        <w:rPr>
+          <w:b/>
+          <w:i/>
+          <w:color w:val="0000FF"/>
+          <w:lang w:val="en-US"/>
+        </w:rPr>
+      </w:pPr>
+    </w:p>
     <w:tbl>
       <w:tblPr>
         <w:tblStyle w:val="TableGrid"/>
@@ -1690,8 +1347,8 @@
         <w:tblLook w:val="00A0" w:firstRow="1" w:lastRow="0" w:firstColumn="1" w:lastColumn="0" w:noHBand="0" w:noVBand="0"/>
       </w:tblPr>
       <w:tblGrid>
-        <w:gridCol w:w="2951"/>
-        <w:gridCol w:w="6292"/>
+        <w:gridCol w:w="3001"/>
+        <w:gridCol w:w="6179"/>
       </w:tblGrid>
       <w:tr>
         <w:tc>
@@ -1706,7 +1363,6 @@
                 <w:b/>
                 <w:color w:val="0000FF"/>
                 <w:szCs w:val="26"/>
-                <w:lang w:val="en-US"/>
               </w:rPr>
             </w:pPr>
             <w:r>
@@ -1714,15 +1370,14 @@
                 <w:b/>
                 <w:color w:val="0000FF"/>
                 <w:szCs w:val="26"/>
-                <w:lang w:val="en-US"/>
-              </w:rPr>
-              <w:t>Lớp đối tượng</w:t>
-            </w:r>
-          </w:p>
-        </w:tc>
-        <w:tc>
-          <w:tcPr>
-            <w:tcW w:w="6463" w:type="dxa"/>
+              </w:rPr>
+              <w:t>Thành phần</w:t>
+            </w:r>
+          </w:p>
+        </w:tc>
+        <w:tc>
+          <w:tcPr>
+            <w:tcW w:w="6179" w:type="dxa"/>
           </w:tcPr>
           <w:p>
             <w:pPr>
@@ -1754,37 +1409,51 @@
             <w:pPr>
               <w:spacing w:line="240" w:lineRule="auto"/>
               <w:rPr>
-                <w:color w:val="0000FF"/>
-                <w:szCs w:val="26"/>
-              </w:rPr>
-            </w:pPr>
-            <w:r>
-              <w:rPr>
-                <w:color w:val="0000FF"/>
-                <w:szCs w:val="26"/>
-              </w:rPr>
-              <w:t>UsrCtrlTitle</w:t>
-            </w:r>
-          </w:p>
-        </w:tc>
-        <w:tc>
-          <w:tcPr>
-            <w:tcW w:w="6463" w:type="dxa"/>
+                <w:szCs w:val="26"/>
+              </w:rPr>
+            </w:pPr>
+            <w:r>
+              <w:rPr>
+                <w:szCs w:val="26"/>
+              </w:rPr>
+              <w:t>View</w:t>
+            </w:r>
+          </w:p>
+        </w:tc>
+        <w:tc>
+          <w:tcPr>
+            <w:tcW w:w="6179" w:type="dxa"/>
           </w:tcPr>
           <w:p>
             <w:pPr>
               <w:spacing w:line="240" w:lineRule="auto"/>
               <w:rPr>
-                <w:color w:val="0000FF"/>
-                <w:szCs w:val="26"/>
-              </w:rPr>
-            </w:pPr>
-            <w:r>
-              <w:rPr>
-                <w:color w:val="0000FF"/>
-                <w:szCs w:val="26"/>
-              </w:rPr>
-              <w:t>Tiêu đề</w:t>
+                <w:szCs w:val="26"/>
+              </w:rPr>
+            </w:pPr>
+            <w:r>
+              <w:rPr>
+                <w:szCs w:val="26"/>
+              </w:rPr>
+              <w:t>Xử</w:t>
+            </w:r>
+            <w:r>
+              <w:rPr>
+                <w:szCs w:val="26"/>
+              </w:rPr>
+              <w:t xml:space="preserve"> lý </w:t>
+            </w:r>
+            <w:r>
+              <w:rPr>
+                <w:szCs w:val="26"/>
+              </w:rPr>
+              <w:t>UI logic</w:t>
+            </w:r>
+            <w:r>
+              <w:rPr>
+                <w:szCs w:val="26"/>
+              </w:rPr>
+              <w:t xml:space="preserve"> và input của người dùng</w:t>
             </w:r>
           </w:p>
         </w:tc>
@@ -1798,37 +1467,46 @@
             <w:pPr>
               <w:spacing w:line="240" w:lineRule="auto"/>
               <w:rPr>
-                <w:color w:val="0000FF"/>
-                <w:szCs w:val="26"/>
-              </w:rPr>
-            </w:pPr>
-            <w:r>
-              <w:rPr>
-                <w:color w:val="0000FF"/>
-                <w:szCs w:val="26"/>
-              </w:rPr>
-              <w:t>LT_BANG</w:t>
-            </w:r>
-          </w:p>
-        </w:tc>
-        <w:tc>
-          <w:tcPr>
-            <w:tcW w:w="6463" w:type="dxa"/>
+                <w:szCs w:val="26"/>
+              </w:rPr>
+            </w:pPr>
+            <w:r>
+              <w:rPr>
+                <w:szCs w:val="26"/>
+                <w:lang w:val="en-US"/>
+              </w:rPr>
+              <w:t xml:space="preserve">Object </w:t>
+            </w:r>
+            <w:r>
+              <w:rPr>
+                <w:szCs w:val="26"/>
+              </w:rPr>
+              <w:t>Model</w:t>
+            </w:r>
+          </w:p>
+        </w:tc>
+        <w:tc>
+          <w:tcPr>
+            <w:tcW w:w="6179" w:type="dxa"/>
           </w:tcPr>
           <w:p>
             <w:pPr>
               <w:spacing w:line="240" w:lineRule="auto"/>
               <w:rPr>
-                <w:color w:val="0000FF"/>
-                <w:szCs w:val="26"/>
-              </w:rPr>
-            </w:pPr>
-            <w:r>
-              <w:rPr>
-                <w:color w:val="0000FF"/>
-                <w:szCs w:val="26"/>
-              </w:rPr>
-              <w:t>Mở và truy xuất Cơ sở dữ liệu</w:t>
+                <w:szCs w:val="26"/>
+              </w:rPr>
+            </w:pPr>
+            <w:r>
+              <w:rPr>
+                <w:szCs w:val="26"/>
+              </w:rPr>
+              <w:t xml:space="preserve">Quy định các </w:t>
+            </w:r>
+            <w:r>
+              <w:rPr>
+                <w:szCs w:val="26"/>
+              </w:rPr>
+              <w:t>cấu trúc các đối tượng</w:t>
             </w:r>
           </w:p>
         </w:tc>
@@ -1842,37 +1520,59 @@
             <w:pPr>
               <w:spacing w:line="240" w:lineRule="auto"/>
               <w:rPr>
-                <w:color w:val="0000FF"/>
-                <w:szCs w:val="26"/>
-              </w:rPr>
-            </w:pPr>
-            <w:r>
-              <w:rPr>
-                <w:color w:val="0000FF"/>
-                <w:szCs w:val="26"/>
-              </w:rPr>
-              <w:t>LT_DLL</w:t>
-            </w:r>
-          </w:p>
-        </w:tc>
-        <w:tc>
-          <w:tcPr>
-            <w:tcW w:w="6463" w:type="dxa"/>
+                <w:szCs w:val="26"/>
+                <w:lang w:val="en-US"/>
+              </w:rPr>
+            </w:pPr>
+            <w:r>
+              <w:rPr>
+                <w:szCs w:val="26"/>
+                <w:lang w:val="en-US"/>
+              </w:rPr>
+              <w:t>View Model</w:t>
+            </w:r>
+          </w:p>
+        </w:tc>
+        <w:tc>
+          <w:tcPr>
+            <w:tcW w:w="6179" w:type="dxa"/>
           </w:tcPr>
           <w:p>
             <w:pPr>
               <w:spacing w:line="240" w:lineRule="auto"/>
               <w:rPr>
-                <w:color w:val="0000FF"/>
-                <w:szCs w:val="26"/>
-              </w:rPr>
-            </w:pPr>
-            <w:r>
-              <w:rPr>
-                <w:color w:val="0000FF"/>
-                <w:szCs w:val="26"/>
-              </w:rPr>
-              <w:t>Mở và truy xuất DLL</w:t>
+                <w:szCs w:val="26"/>
+              </w:rPr>
+            </w:pPr>
+            <w:r>
+              <w:rPr>
+                <w:szCs w:val="26"/>
+              </w:rPr>
+              <w:t>X</w:t>
+            </w:r>
+            <w:r>
+              <w:rPr>
+                <w:szCs w:val="26"/>
+              </w:rPr>
+              <w:t>ử</w:t>
+            </w:r>
+            <w:r>
+              <w:rPr>
+                <w:szCs w:val="26"/>
+              </w:rPr>
+              <w:t xml:space="preserve"> lý logic nghiệp vụ và</w:t>
+            </w:r>
+            <w:r>
+              <w:rPr>
+                <w:szCs w:val="26"/>
+              </w:rPr>
+              <w:t xml:space="preserve"> điều hướng</w:t>
+            </w:r>
+            <w:r>
+              <w:rPr>
+                <w:szCs w:val="26"/>
+              </w:rPr>
+              <w:t xml:space="preserve"> yêu cầu của client app </w:t>
             </w:r>
           </w:p>
         </w:tc>
@@ -1886,81 +1586,33 @@
             <w:pPr>
               <w:spacing w:line="240" w:lineRule="auto"/>
               <w:rPr>
-                <w:color w:val="0000FF"/>
-                <w:szCs w:val="26"/>
-              </w:rPr>
-            </w:pPr>
-            <w:r>
-              <w:rPr>
-                <w:color w:val="0000FF"/>
-                <w:szCs w:val="26"/>
-              </w:rPr>
-              <w:t>LT_KetNoi</w:t>
-            </w:r>
-          </w:p>
-        </w:tc>
-        <w:tc>
-          <w:tcPr>
-            <w:tcW w:w="6463" w:type="dxa"/>
+                <w:szCs w:val="26"/>
+              </w:rPr>
+            </w:pPr>
+            <w:r>
+              <w:rPr>
+                <w:szCs w:val="26"/>
+              </w:rPr>
+              <w:t>DatabaseManager</w:t>
+            </w:r>
+          </w:p>
+        </w:tc>
+        <w:tc>
+          <w:tcPr>
+            <w:tcW w:w="6179" w:type="dxa"/>
           </w:tcPr>
           <w:p>
             <w:pPr>
               <w:spacing w:line="240" w:lineRule="auto"/>
               <w:rPr>
-                <w:color w:val="0000FF"/>
-                <w:szCs w:val="26"/>
-              </w:rPr>
-            </w:pPr>
-            <w:r>
-              <w:rPr>
-                <w:color w:val="0000FF"/>
-                <w:szCs w:val="26"/>
-              </w:rPr>
-              <w:t>Gửi các request GET và POST</w:t>
-            </w:r>
-          </w:p>
-        </w:tc>
-      </w:tr>
-      <w:tr>
-        <w:tc>
-          <w:tcPr>
-            <w:tcW w:w="3001" w:type="dxa"/>
-          </w:tcPr>
-          <w:p>
-            <w:pPr>
-              <w:spacing w:line="240" w:lineRule="auto"/>
-              <w:rPr>
-                <w:color w:val="0000FF"/>
-                <w:szCs w:val="26"/>
-              </w:rPr>
-            </w:pPr>
-            <w:r>
-              <w:rPr>
-                <w:color w:val="0000FF"/>
-                <w:szCs w:val="26"/>
-              </w:rPr>
-              <w:t>LT_XML</w:t>
-            </w:r>
-          </w:p>
-        </w:tc>
-        <w:tc>
-          <w:tcPr>
-            <w:tcW w:w="6463" w:type="dxa"/>
-          </w:tcPr>
-          <w:p>
-            <w:pPr>
-              <w:spacing w:line="240" w:lineRule="auto"/>
-              <w:rPr>
-                <w:color w:val="0000FF"/>
-                <w:szCs w:val="26"/>
-              </w:rPr>
-            </w:pPr>
-            <w:r>
-              <w:rPr>
-                <w:color w:val="0000FF"/>
-                <w:szCs w:val="26"/>
-              </w:rPr>
-              <w:t>Mở và truy xuất XML</w:t>
+                <w:szCs w:val="26"/>
+              </w:rPr>
+            </w:pPr>
+            <w:r>
+              <w:rPr>
+                <w:szCs w:val="26"/>
+              </w:rPr>
+              <w:t>Quản lý cơ sở dữ liệu</w:t>
             </w:r>
           </w:p>
         </w:tc>
@@ -1968,8 +1620,26 @@
     </w:tbl>
     <w:p>
       <w:pPr>
-        <w:rPr>
-          <w:i/>
+        <w:pStyle w:val="Heading1"/>
+        <w:spacing w:before="240" w:line="360" w:lineRule="auto"/>
+        <w:jc w:val="both"/>
+      </w:pPr>
+      <w:r>
+        <w:br w:type="page"/>
+      </w:r>
+      <w:bookmarkStart w:id="2" w:name="_Toc176927906"/>
+      <w:bookmarkStart w:id="3" w:name="_Toc369451630"/>
+      <w:r>
+        <w:lastRenderedPageBreak/>
+        <w:t>Mô tả chi tiết từng thành phần trong hệ thống</w:t>
+      </w:r>
+      <w:bookmarkEnd w:id="2"/>
+      <w:bookmarkEnd w:id="3"/>
+    </w:p>
+    <w:p>
+      <w:pPr>
+        <w:rPr>
+          <w:iCs/>
         </w:rPr>
       </w:pPr>
       <w:r>
@@ -2034,13 +1704,13 @@
         <w:tblLook w:val="00A0" w:firstRow="1" w:lastRow="0" w:firstColumn="1" w:lastColumn="0" w:noHBand="0" w:noVBand="0"/>
       </w:tblPr>
       <w:tblGrid>
-        <w:gridCol w:w="2971"/>
-        <w:gridCol w:w="6272"/>
+        <w:gridCol w:w="2977"/>
+        <w:gridCol w:w="6266"/>
       </w:tblGrid>
       <w:tr>
         <w:tc>
           <w:tcPr>
-            <w:tcW w:w="3001" w:type="dxa"/>
+            <w:tcW w:w="2977" w:type="dxa"/>
           </w:tcPr>
           <w:p>
             <w:pPr>
@@ -2066,7 +1736,7 @@
         </w:tc>
         <w:tc>
           <w:tcPr>
-            <w:tcW w:w="6463" w:type="dxa"/>
+            <w:tcW w:w="6266" w:type="dxa"/>
           </w:tcPr>
           <w:p>
             <w:pPr>
@@ -2092,7 +1762,7 @@
       <w:tr>
         <w:tc>
           <w:tcPr>
-            <w:tcW w:w="3001" w:type="dxa"/>
+            <w:tcW w:w="2977" w:type="dxa"/>
           </w:tcPr>
           <w:p>
             <w:pPr>
@@ -2113,7 +1783,7 @@
         </w:tc>
         <w:tc>
           <w:tcPr>
-            <w:tcW w:w="6463" w:type="dxa"/>
+            <w:tcW w:w="6266" w:type="dxa"/>
           </w:tcPr>
           <w:p>
             <w:pPr>
@@ -2198,26 +1868,28 @@
       <w:tr>
         <w:tc>
           <w:tcPr>
-            <w:tcW w:w="3001" w:type="dxa"/>
+            <w:tcW w:w="2977" w:type="dxa"/>
           </w:tcPr>
           <w:p>
             <w:pPr>
               <w:spacing w:line="240" w:lineRule="auto"/>
               <w:rPr>
                 <w:szCs w:val="26"/>
-              </w:rPr>
-            </w:pPr>
-            <w:r>
-              <w:rPr>
-                <w:szCs w:val="26"/>
-              </w:rPr>
-              <w:t>LT_BANG</w:t>
-            </w:r>
-          </w:p>
-        </w:tc>
-        <w:tc>
-          <w:tcPr>
-            <w:tcW w:w="6463" w:type="dxa"/>
+                <w:lang w:val="en-US"/>
+              </w:rPr>
+            </w:pPr>
+            <w:r>
+              <w:rPr>
+                <w:szCs w:val="26"/>
+                <w:lang w:val="en-US"/>
+              </w:rPr>
+              <w:t>ProductDetailActivity</w:t>
+            </w:r>
+          </w:p>
+        </w:tc>
+        <w:tc>
+          <w:tcPr>
+            <w:tcW w:w="6266" w:type="dxa"/>
           </w:tcPr>
           <w:p>
             <w:pPr>
@@ -2229,8 +1901,15 @@
             <w:r>
               <w:rPr>
                 <w:szCs w:val="26"/>
-              </w:rPr>
-              <w:t>Mở và truy xuất Cơ sở dữ liệu</w:t>
+                <w:lang w:val="en-US"/>
+              </w:rPr>
+              <w:t>Màn</w:t>
+            </w:r>
+            <w:r>
+              <w:rPr>
+                <w:szCs w:val="26"/>
+              </w:rPr>
+              <w:t xml:space="preserve"> hình chi tiết sản phẩm</w:t>
             </w:r>
           </w:p>
         </w:tc>
@@ -2238,26 +1917,28 @@
       <w:tr>
         <w:tc>
           <w:tcPr>
-            <w:tcW w:w="3001" w:type="dxa"/>
+            <w:tcW w:w="2977" w:type="dxa"/>
           </w:tcPr>
           <w:p>
             <w:pPr>
               <w:spacing w:line="240" w:lineRule="auto"/>
               <w:rPr>
                 <w:szCs w:val="26"/>
-              </w:rPr>
-            </w:pPr>
-            <w:r>
-              <w:rPr>
-                <w:szCs w:val="26"/>
-              </w:rPr>
-              <w:t>LT_DLL</w:t>
-            </w:r>
-          </w:p>
-        </w:tc>
-        <w:tc>
-          <w:tcPr>
-            <w:tcW w:w="6463" w:type="dxa"/>
+                <w:lang w:val="en-US"/>
+              </w:rPr>
+            </w:pPr>
+            <w:r>
+              <w:rPr>
+                <w:szCs w:val="26"/>
+                <w:lang w:val="en-US"/>
+              </w:rPr>
+              <w:t>ShoppingCartActivity</w:t>
+            </w:r>
+          </w:p>
+        </w:tc>
+        <w:tc>
+          <w:tcPr>
+            <w:tcW w:w="6266" w:type="dxa"/>
           </w:tcPr>
           <w:p>
             <w:pPr>
@@ -2269,8 +1950,15 @@
             <w:r>
               <w:rPr>
                 <w:szCs w:val="26"/>
-              </w:rPr>
-              <w:t>Mở và truy xuất DLL</w:t>
+                <w:lang w:val="en-US"/>
+              </w:rPr>
+              <w:t>Màn</w:t>
+            </w:r>
+            <w:r>
+              <w:rPr>
+                <w:szCs w:val="26"/>
+              </w:rPr>
+              <w:t xml:space="preserve"> hình giỏ hàng</w:t>
             </w:r>
           </w:p>
         </w:tc>
@@ -2278,7 +1966,7 @@
       <w:tr>
         <w:tc>
           <w:tcPr>
-            <w:tcW w:w="3001" w:type="dxa"/>
+            <w:tcW w:w="2977" w:type="dxa"/>
           </w:tcPr>
           <w:p>
             <w:pPr>
@@ -2290,14 +1978,22 @@
             <w:r>
               <w:rPr>
                 <w:szCs w:val="26"/>
-              </w:rPr>
-              <w:t>LT_KetNoi</w:t>
-            </w:r>
-          </w:p>
-        </w:tc>
-        <w:tc>
-          <w:tcPr>
-            <w:tcW w:w="6463" w:type="dxa"/>
+                <w:lang w:val="en-US"/>
+              </w:rPr>
+              <w:t>CheckOut</w:t>
+            </w:r>
+            <w:r>
+              <w:rPr>
+                <w:szCs w:val="26"/>
+                <w:lang w:val="en-US"/>
+              </w:rPr>
+              <w:t>Activity</w:t>
+            </w:r>
+          </w:p>
+        </w:tc>
+        <w:tc>
+          <w:tcPr>
+            <w:tcW w:w="6266" w:type="dxa"/>
           </w:tcPr>
           <w:p>
             <w:pPr>
@@ -2310,7 +2006,7 @@
               <w:rPr>
                 <w:szCs w:val="26"/>
               </w:rPr>
-              <w:t>Gửi các request GET và POST</w:t>
+              <w:t>Màn hình thanh toán</w:t>
             </w:r>
           </w:p>
         </w:tc>
@@ -2318,7 +2014,7 @@
       <w:tr>
         <w:tc>
           <w:tcPr>
-            <w:tcW w:w="3001" w:type="dxa"/>
+            <w:tcW w:w="2977" w:type="dxa"/>
           </w:tcPr>
           <w:p>
             <w:pPr>
@@ -2330,14 +2026,15 @@
             <w:r>
               <w:rPr>
                 <w:szCs w:val="26"/>
-              </w:rPr>
-              <w:t>LT_XML</w:t>
-            </w:r>
-          </w:p>
-        </w:tc>
-        <w:tc>
-          <w:tcPr>
-            <w:tcW w:w="6463" w:type="dxa"/>
+                <w:lang w:val="en-US"/>
+              </w:rPr>
+              <w:t>LoginActivity</w:t>
+            </w:r>
+          </w:p>
+        </w:tc>
+        <w:tc>
+          <w:tcPr>
+            <w:tcW w:w="6266" w:type="dxa"/>
           </w:tcPr>
           <w:p>
             <w:pPr>
@@ -2350,7 +2047,48 @@
               <w:rPr>
                 <w:szCs w:val="26"/>
               </w:rPr>
-              <w:t>Mở và truy xuất XML</w:t>
+              <w:t>Màn hình đăng nhập</w:t>
+            </w:r>
+          </w:p>
+        </w:tc>
+      </w:tr>
+      <w:tr>
+        <w:tc>
+          <w:tcPr>
+            <w:tcW w:w="2977" w:type="dxa"/>
+          </w:tcPr>
+          <w:p>
+            <w:pPr>
+              <w:spacing w:line="240" w:lineRule="auto"/>
+              <w:rPr>
+                <w:szCs w:val="26"/>
+              </w:rPr>
+            </w:pPr>
+            <w:r>
+              <w:rPr>
+                <w:szCs w:val="26"/>
+                <w:lang w:val="en-US"/>
+              </w:rPr>
+              <w:t>SignUpActivity</w:t>
+            </w:r>
+          </w:p>
+        </w:tc>
+        <w:tc>
+          <w:tcPr>
+            <w:tcW w:w="6266" w:type="dxa"/>
+          </w:tcPr>
+          <w:p>
+            <w:pPr>
+              <w:spacing w:line="240" w:lineRule="auto"/>
+              <w:rPr>
+                <w:szCs w:val="26"/>
+              </w:rPr>
+            </w:pPr>
+            <w:r>
+              <w:rPr>
+                <w:szCs w:val="26"/>
+              </w:rPr>
+              <w:t>Màn hình đăng ký</w:t>
             </w:r>
           </w:p>
         </w:tc>
@@ -2358,21 +2096,55 @@
     </w:tbl>
     <w:p>
       <w:pPr>
-        <w:rPr>
-          <w:i/>
+        <w:jc w:val="both"/>
+        <w:rPr>
+          <w:iCs/>
         </w:rPr>
       </w:pPr>
       <w:r>
         <w:rPr>
-          <w:i/>
+          <w:iCs/>
+        </w:rPr>
+        <w:t>Cá</w:t>
+      </w:r>
+      <w:r>
+        <w:rPr>
+          <w:iCs/>
+        </w:rPr>
+        <w:t xml:space="preserve">c thành phần trong module này </w:t>
+      </w:r>
+      <w:r>
+        <w:rPr>
+          <w:iCs/>
+        </w:rPr>
+        <w:t>sẽ xử lý các thao tác trên UI với mỗi class ứng với một màn hình riêng biệt. Thiết kế giao diện đã được tạo trên các file layout, chỉ cần truyền dữ liệu tham số để hiển thị trên UI. Các dữ liệu này được cung cấp bởi ViewModel</w:t>
+      </w:r>
+    </w:p>
+    <w:p>
+      <w:pPr>
+        <w:jc w:val="both"/>
+        <w:rPr>
+          <w:iCs/>
+        </w:rPr>
+      </w:pPr>
+    </w:p>
+    <w:p>
+      <w:pPr>
+        <w:rPr>
+          <w:iCs/>
+        </w:rPr>
+      </w:pPr>
+      <w:r>
+        <w:rPr>
+          <w:iCs/>
           <w:noProof/>
         </w:rPr>
         <w:lastRenderedPageBreak/>
         <w:drawing>
-          <wp:inline distT="0" distB="0" distL="0" distR="0" wp14:anchorId="5AAD75C6" wp14:editId="137B7CC1">
-            <wp:extent cx="5734050" cy="3022600"/>
-            <wp:effectExtent l="0" t="0" r="0" b="6350"/>
-            <wp:docPr id="8" name="Picture 8"/>
+          <wp:inline distT="0" distB="0" distL="0" distR="0" wp14:anchorId="1045BEE0" wp14:editId="79C7E6B6">
+            <wp:extent cx="5732145" cy="4581525"/>
+            <wp:effectExtent l="0" t="0" r="1905" b="9525"/>
+            <wp:docPr id="11" name="Picture 11" descr="Diagram&#10;&#10;Description automatically generated"/>
             <wp:cNvGraphicFramePr>
               <a:graphicFrameLocks xmlns:a="http://schemas.openxmlformats.org/drawingml/2006/main" noChangeAspect="1"/>
             </wp:cNvGraphicFramePr>
@@ -2380,10 +2152,8 @@
               <a:graphicData uri="http://schemas.openxmlformats.org/drawingml/2006/picture">
                 <pic:pic xmlns:pic="http://schemas.openxmlformats.org/drawingml/2006/picture">
                   <pic:nvPicPr>
-                    <pic:cNvPr id="0" name="Picture 5"/>
-                    <pic:cNvPicPr>
-                      <a:picLocks noChangeAspect="1" noChangeArrowheads="1"/>
-                    </pic:cNvPicPr>
+                    <pic:cNvPr id="11" name="Picture 11" descr="Diagram&#10;&#10;Description automatically generated"/>
+                    <pic:cNvPicPr/>
                   </pic:nvPicPr>
                   <pic:blipFill>
                     <a:blip r:embed="rId12" cstate="print">
@@ -2393,23 +2163,18 @@
                         </a:ext>
                       </a:extLst>
                     </a:blip>
-                    <a:srcRect/>
                     <a:stretch>
                       <a:fillRect/>
                     </a:stretch>
                   </pic:blipFill>
-                  <pic:spPr bwMode="auto">
+                  <pic:spPr>
                     <a:xfrm>
                       <a:off x="0" y="0"/>
-                      <a:ext cx="5734050" cy="3022600"/>
+                      <a:ext cx="5732145" cy="4581525"/>
                     </a:xfrm>
                     <a:prstGeom prst="rect">
                       <a:avLst/>
                     </a:prstGeom>
-                    <a:noFill/>
-                    <a:ln>
-                      <a:noFill/>
-                    </a:ln>
                   </pic:spPr>
                 </pic:pic>
               </a:graphicData>
@@ -2417,11 +2182,421 @@
           </wp:inline>
         </w:drawing>
       </w:r>
+    </w:p>
+    <w:tbl>
+      <w:tblPr>
+        <w:tblStyle w:val="TableGrid"/>
+        <w:tblW w:w="0" w:type="auto"/>
+        <w:tblLook w:val="00A0" w:firstRow="1" w:lastRow="0" w:firstColumn="1" w:lastColumn="0" w:noHBand="0" w:noVBand="0"/>
+      </w:tblPr>
+      <w:tblGrid>
+        <w:gridCol w:w="2977"/>
+        <w:gridCol w:w="6266"/>
+      </w:tblGrid>
+      <w:tr>
+        <w:tc>
+          <w:tcPr>
+            <w:tcW w:w="2977" w:type="dxa"/>
+          </w:tcPr>
+          <w:p>
+            <w:pPr>
+              <w:spacing w:line="240" w:lineRule="auto"/>
+              <w:jc w:val="center"/>
+              <w:rPr>
+                <w:b/>
+                <w:color w:val="0000FF"/>
+                <w:szCs w:val="26"/>
+                <w:lang w:val="en-US"/>
+              </w:rPr>
+            </w:pPr>
+            <w:r>
+              <w:rPr>
+                <w:b/>
+                <w:color w:val="0000FF"/>
+                <w:szCs w:val="26"/>
+                <w:lang w:val="en-US"/>
+              </w:rPr>
+              <w:t>Lớp đối tượng</w:t>
+            </w:r>
+          </w:p>
+        </w:tc>
+        <w:tc>
+          <w:tcPr>
+            <w:tcW w:w="6266" w:type="dxa"/>
+          </w:tcPr>
+          <w:p>
+            <w:pPr>
+              <w:spacing w:line="240" w:lineRule="auto"/>
+              <w:jc w:val="center"/>
+              <w:rPr>
+                <w:b/>
+                <w:color w:val="0000FF"/>
+                <w:szCs w:val="26"/>
+              </w:rPr>
+            </w:pPr>
+            <w:r>
+              <w:rPr>
+                <w:b/>
+                <w:color w:val="0000FF"/>
+                <w:szCs w:val="26"/>
+              </w:rPr>
+              <w:t>Diễn giải</w:t>
+            </w:r>
+          </w:p>
+        </w:tc>
+      </w:tr>
+      <w:tr>
+        <w:tc>
+          <w:tcPr>
+            <w:tcW w:w="2977" w:type="dxa"/>
+          </w:tcPr>
+          <w:p>
+            <w:pPr>
+              <w:spacing w:line="240" w:lineRule="auto"/>
+              <w:rPr>
+                <w:szCs w:val="26"/>
+              </w:rPr>
+            </w:pPr>
+            <w:r>
+              <w:rPr>
+                <w:szCs w:val="26"/>
+              </w:rPr>
+              <w:t>LiveRealmResult</w:t>
+            </w:r>
+          </w:p>
+        </w:tc>
+        <w:tc>
+          <w:tcPr>
+            <w:tcW w:w="6266" w:type="dxa"/>
+          </w:tcPr>
+          <w:p>
+            <w:pPr>
+              <w:spacing w:line="240" w:lineRule="auto"/>
+              <w:rPr>
+                <w:szCs w:val="26"/>
+              </w:rPr>
+            </w:pPr>
+            <w:r>
+              <w:rPr>
+                <w:szCs w:val="26"/>
+              </w:rPr>
+              <w:t>Theo dõi dữ liệu</w:t>
+            </w:r>
+            <w:r>
+              <w:rPr>
+                <w:szCs w:val="26"/>
+              </w:rPr>
+              <w:t xml:space="preserve"> của database</w:t>
+            </w:r>
+            <w:r>
+              <w:rPr>
+                <w:szCs w:val="26"/>
+              </w:rPr>
+              <w:t xml:space="preserve"> thời gian thực</w:t>
+            </w:r>
+          </w:p>
+        </w:tc>
+      </w:tr>
+      <w:tr>
+        <w:tc>
+          <w:tcPr>
+            <w:tcW w:w="2977" w:type="dxa"/>
+          </w:tcPr>
+          <w:p>
+            <w:pPr>
+              <w:spacing w:line="240" w:lineRule="auto"/>
+              <w:rPr>
+                <w:szCs w:val="26"/>
+              </w:rPr>
+            </w:pPr>
+            <w:r>
+              <w:rPr>
+                <w:szCs w:val="26"/>
+                <w:lang w:val="en-US"/>
+              </w:rPr>
+              <w:t>ProductListViewModel</w:t>
+            </w:r>
+          </w:p>
+        </w:tc>
+        <w:tc>
+          <w:tcPr>
+            <w:tcW w:w="6266" w:type="dxa"/>
+          </w:tcPr>
+          <w:p>
+            <w:pPr>
+              <w:spacing w:line="240" w:lineRule="auto"/>
+              <w:rPr>
+                <w:szCs w:val="26"/>
+              </w:rPr>
+            </w:pPr>
+            <w:r>
+              <w:rPr>
+                <w:szCs w:val="26"/>
+              </w:rPr>
+              <w:t>Truy xuất dữ liệu cho màn hình danh sách sản phẩm</w:t>
+            </w:r>
+          </w:p>
+        </w:tc>
+      </w:tr>
+      <w:tr>
+        <w:tc>
+          <w:tcPr>
+            <w:tcW w:w="2977" w:type="dxa"/>
+          </w:tcPr>
+          <w:p>
+            <w:pPr>
+              <w:spacing w:line="240" w:lineRule="auto"/>
+              <w:rPr>
+                <w:szCs w:val="26"/>
+                <w:lang w:val="en-US"/>
+              </w:rPr>
+            </w:pPr>
+            <w:r>
+              <w:rPr>
+                <w:szCs w:val="26"/>
+                <w:lang w:val="en-US"/>
+              </w:rPr>
+              <w:t>ShoppingCartViewModel</w:t>
+            </w:r>
+          </w:p>
+        </w:tc>
+        <w:tc>
+          <w:tcPr>
+            <w:tcW w:w="6266" w:type="dxa"/>
+          </w:tcPr>
+          <w:p>
+            <w:pPr>
+              <w:spacing w:line="240" w:lineRule="auto"/>
+              <w:rPr>
+                <w:szCs w:val="26"/>
+                <w:lang w:val="en-US"/>
+              </w:rPr>
+            </w:pPr>
+            <w:r>
+              <w:rPr>
+                <w:szCs w:val="26"/>
+              </w:rPr>
+              <w:t>Truy xuất dữ liệu cho</w:t>
+            </w:r>
+            <w:r>
+              <w:rPr>
+                <w:szCs w:val="26"/>
+                <w:lang w:val="en-US"/>
+              </w:rPr>
+              <w:t xml:space="preserve"> m</w:t>
+            </w:r>
+            <w:r>
+              <w:rPr>
+                <w:szCs w:val="26"/>
+                <w:lang w:val="en-US"/>
+              </w:rPr>
+              <w:t>àn</w:t>
+            </w:r>
+            <w:r>
+              <w:rPr>
+                <w:szCs w:val="26"/>
+              </w:rPr>
+              <w:t xml:space="preserve"> hình giỏ hàng</w:t>
+            </w:r>
+          </w:p>
+        </w:tc>
+      </w:tr>
+      <w:tr>
+        <w:tc>
+          <w:tcPr>
+            <w:tcW w:w="2977" w:type="dxa"/>
+          </w:tcPr>
+          <w:p>
+            <w:pPr>
+              <w:spacing w:line="240" w:lineRule="auto"/>
+              <w:rPr>
+                <w:szCs w:val="26"/>
+                <w:lang w:val="en-US"/>
+              </w:rPr>
+            </w:pPr>
+            <w:r>
+              <w:rPr>
+                <w:szCs w:val="26"/>
+                <w:lang w:val="en-US"/>
+              </w:rPr>
+              <w:t>CheckOutViewModel</w:t>
+            </w:r>
+          </w:p>
+        </w:tc>
+        <w:tc>
+          <w:tcPr>
+            <w:tcW w:w="6266" w:type="dxa"/>
+          </w:tcPr>
+          <w:p>
+            <w:pPr>
+              <w:spacing w:line="240" w:lineRule="auto"/>
+              <w:rPr>
+                <w:szCs w:val="26"/>
+                <w:lang w:val="en-US"/>
+              </w:rPr>
+            </w:pPr>
+            <w:r>
+              <w:rPr>
+                <w:szCs w:val="26"/>
+              </w:rPr>
+              <w:t>Truy xuất dữ liệu cho</w:t>
+            </w:r>
+            <w:r>
+              <w:rPr>
+                <w:szCs w:val="26"/>
+              </w:rPr>
+              <w:t xml:space="preserve"> m</w:t>
+            </w:r>
+            <w:r>
+              <w:rPr>
+                <w:szCs w:val="26"/>
+              </w:rPr>
+              <w:t>àn hình thanh toán</w:t>
+            </w:r>
+          </w:p>
+        </w:tc>
+      </w:tr>
+      <w:tr>
+        <w:tc>
+          <w:tcPr>
+            <w:tcW w:w="2977" w:type="dxa"/>
+          </w:tcPr>
+          <w:p>
+            <w:pPr>
+              <w:spacing w:line="240" w:lineRule="auto"/>
+              <w:rPr>
+                <w:szCs w:val="26"/>
+                <w:lang w:val="en-US"/>
+              </w:rPr>
+            </w:pPr>
+            <w:r>
+              <w:rPr>
+                <w:szCs w:val="26"/>
+                <w:lang w:val="en-US"/>
+              </w:rPr>
+              <w:t>LoginViewModel</w:t>
+            </w:r>
+          </w:p>
+        </w:tc>
+        <w:tc>
+          <w:tcPr>
+            <w:tcW w:w="6266" w:type="dxa"/>
+          </w:tcPr>
+          <w:p>
+            <w:pPr>
+              <w:spacing w:line="240" w:lineRule="auto"/>
+              <w:rPr>
+                <w:szCs w:val="26"/>
+              </w:rPr>
+            </w:pPr>
+            <w:r>
+              <w:rPr>
+                <w:szCs w:val="26"/>
+              </w:rPr>
+              <w:t>Truy xuất dữ liệu cho</w:t>
+            </w:r>
+            <w:r>
+              <w:rPr>
+                <w:szCs w:val="26"/>
+              </w:rPr>
+              <w:t xml:space="preserve"> m</w:t>
+            </w:r>
+            <w:r>
+              <w:rPr>
+                <w:szCs w:val="26"/>
+              </w:rPr>
+              <w:t>àn hình đăng nhập</w:t>
+            </w:r>
+          </w:p>
+        </w:tc>
+      </w:tr>
+      <w:tr>
+        <w:tc>
+          <w:tcPr>
+            <w:tcW w:w="2977" w:type="dxa"/>
+          </w:tcPr>
+          <w:p>
+            <w:pPr>
+              <w:spacing w:line="240" w:lineRule="auto"/>
+              <w:rPr>
+                <w:szCs w:val="26"/>
+                <w:lang w:val="en-US"/>
+              </w:rPr>
+            </w:pPr>
+            <w:r>
+              <w:rPr>
+                <w:szCs w:val="26"/>
+                <w:lang w:val="en-US"/>
+              </w:rPr>
+              <w:t>SignUpViewModel</w:t>
+            </w:r>
+          </w:p>
+        </w:tc>
+        <w:tc>
+          <w:tcPr>
+            <w:tcW w:w="6266" w:type="dxa"/>
+          </w:tcPr>
+          <w:p>
+            <w:pPr>
+              <w:spacing w:line="240" w:lineRule="auto"/>
+              <w:rPr>
+                <w:szCs w:val="26"/>
+              </w:rPr>
+            </w:pPr>
+            <w:r>
+              <w:rPr>
+                <w:szCs w:val="26"/>
+              </w:rPr>
+              <w:t>Truy xuất dữ liệu cho</w:t>
+            </w:r>
+            <w:r>
+              <w:rPr>
+                <w:szCs w:val="26"/>
+              </w:rPr>
+              <w:t xml:space="preserve"> m</w:t>
+            </w:r>
+            <w:r>
+              <w:rPr>
+                <w:szCs w:val="26"/>
+              </w:rPr>
+              <w:t>àn hình đăng ký</w:t>
+            </w:r>
+          </w:p>
+        </w:tc>
+      </w:tr>
+    </w:tbl>
+    <w:p>
+      <w:pPr>
+        <w:rPr>
+          <w:iCs/>
+        </w:rPr>
+      </w:pPr>
+      <w:r>
+        <w:rPr>
+          <w:iCs/>
+        </w:rPr>
+        <w:t>Các thành phần trong module này sẽ chịu trách nhiệm cho việc truy vấn và kết xuất dữ liệu từ Database theo yêu cầu nhận được từ module View. Các dữ liệu truy xuất từ database sẽ được chứa trong các đối tượng với cấu trúc được quy định ở module RealmObjects</w:t>
+      </w:r>
+    </w:p>
+    <w:p>
+      <w:pPr>
+        <w:rPr>
+          <w:iCs/>
+        </w:rPr>
+      </w:pPr>
+    </w:p>
+    <w:p>
+      <w:pPr>
+        <w:rPr>
+          <w:iCs/>
+        </w:rPr>
+      </w:pPr>
       <w:r>
         <w:rPr>
           <w:i/>
           <w:noProof/>
         </w:rPr>
+        <w:lastRenderedPageBreak/>
         <w:drawing>
           <wp:inline distT="0" distB="0" distL="0" distR="0" wp14:anchorId="5F3DED98" wp14:editId="4E65C651">
             <wp:extent cx="5727700" cy="4578350"/>
@@ -2472,44 +2647,20 @@
         </w:drawing>
       </w:r>
     </w:p>
-    <w:p>
-      <w:pPr>
-        <w:spacing w:line="360" w:lineRule="auto"/>
-        <w:jc w:val="both"/>
-        <w:rPr>
-          <w:b/>
-          <w:i/>
-          <w:color w:val="0000FF"/>
-          <w:u w:val="single"/>
-        </w:rPr>
-      </w:pPr>
-    </w:p>
     <w:tbl>
       <w:tblPr>
         <w:tblStyle w:val="TableGrid"/>
         <w:tblW w:w="0" w:type="auto"/>
-        <w:tblBorders>
-          <w:top w:val="none" w:sz="0" w:space="0" w:color="auto"/>
-          <w:left w:val="none" w:sz="0" w:space="0" w:color="auto"/>
-          <w:bottom w:val="none" w:sz="0" w:space="0" w:color="auto"/>
-          <w:right w:val="none" w:sz="0" w:space="0" w:color="auto"/>
-          <w:insideH w:val="none" w:sz="0" w:space="0" w:color="auto"/>
-          <w:insideV w:val="none" w:sz="0" w:space="0" w:color="auto"/>
-        </w:tblBorders>
-        <w:tblLook w:val="01E0" w:firstRow="1" w:lastRow="1" w:firstColumn="1" w:lastColumn="1" w:noHBand="0" w:noVBand="0"/>
+        <w:tblLook w:val="00A0" w:firstRow="1" w:lastRow="0" w:firstColumn="1" w:lastColumn="0" w:noHBand="0" w:noVBand="0"/>
       </w:tblPr>
       <w:tblGrid>
-        <w:gridCol w:w="809"/>
-        <w:gridCol w:w="8434"/>
+        <w:gridCol w:w="2957"/>
+        <w:gridCol w:w="6286"/>
       </w:tblGrid>
       <w:tr>
-        <w:trPr>
-          <w:trHeight w:val="2439"/>
-        </w:trPr>
-        <w:tc>
-          <w:tcPr>
-            <w:tcW w:w="817" w:type="dxa"/>
-            <w:vAlign w:val="center"/>
+        <w:tc>
+          <w:tcPr>
+            <w:tcW w:w="3001" w:type="dxa"/>
           </w:tcPr>
           <w:p>
             <w:pPr>
@@ -2517,107 +2668,463 @@
               <w:jc w:val="center"/>
               <w:rPr>
                 <w:b/>
-                <w:i/>
                 <w:color w:val="0000FF"/>
-                <w:szCs w:val="114"/>
-                <w:lang w:val="en-US"/>
-                <w14:shadow w14:blurRad="50800" w14:dist="38100" w14:dir="2700000" w14:sx="100000" w14:sy="100000" w14:kx="0" w14:ky="0" w14:algn="tl">
-                  <w14:srgbClr w14:val="000000">
-                    <w14:alpha w14:val="60000"/>
-                  </w14:srgbClr>
-                </w14:shadow>
+                <w:szCs w:val="26"/>
+                <w:lang w:val="en-US"/>
               </w:rPr>
             </w:pPr>
             <w:r>
               <w:rPr>
                 <w:b/>
-                <w:i/>
                 <w:color w:val="0000FF"/>
-                <w:sz w:val="114"/>
-                <w:szCs w:val="114"/>
-                <w:lang w:val="en-US"/>
-                <w14:shadow w14:blurRad="50800" w14:dist="38100" w14:dir="2700000" w14:sx="100000" w14:sy="100000" w14:kx="0" w14:ky="0" w14:algn="tl">
-                  <w14:srgbClr w14:val="000000">
-                    <w14:alpha w14:val="60000"/>
-                  </w14:srgbClr>
-                </w14:shadow>
-              </w:rPr>
-              <w:lastRenderedPageBreak/>
-              <w:t>!</w:t>
-            </w:r>
-          </w:p>
-        </w:tc>
-        <w:tc>
-          <w:tcPr>
-            <w:tcW w:w="8759" w:type="dxa"/>
-          </w:tcPr>
-          <w:p>
-            <w:pPr>
-              <w:spacing w:line="360" w:lineRule="auto"/>
-              <w:jc w:val="both"/>
+                <w:szCs w:val="26"/>
+                <w:lang w:val="en-US"/>
+              </w:rPr>
+              <w:t>Lớp đối tượng</w:t>
+            </w:r>
+          </w:p>
+        </w:tc>
+        <w:tc>
+          <w:tcPr>
+            <w:tcW w:w="6463" w:type="dxa"/>
+          </w:tcPr>
+          <w:p>
+            <w:pPr>
+              <w:spacing w:line="240" w:lineRule="auto"/>
+              <w:jc w:val="center"/>
               <w:rPr>
                 <w:b/>
-                <w:i/>
                 <w:color w:val="0000FF"/>
-                <w:u w:val="single"/>
-                <w:lang w:val="en-US"/>
+                <w:szCs w:val="26"/>
               </w:rPr>
             </w:pPr>
             <w:r>
               <w:rPr>
                 <w:b/>
-                <w:i/>
                 <w:color w:val="0000FF"/>
-                <w:u w:val="single"/>
-                <w:lang w:val="en-US"/>
-              </w:rPr>
-              <w:t>Lưu ý:</w:t>
-            </w:r>
-          </w:p>
-          <w:p>
-            <w:pPr>
-              <w:numPr>
-                <w:ilvl w:val="0"/>
-                <w:numId w:val="36"/>
-              </w:numPr>
-              <w:spacing w:line="360" w:lineRule="auto"/>
-              <w:jc w:val="both"/>
-              <w:rPr>
-                <w:i/>
-                <w:color w:val="0000FF"/>
-                <w:lang w:val="en-US"/>
-              </w:rPr>
-            </w:pPr>
-            <w:r>
-              <w:rPr>
-                <w:i/>
-                <w:color w:val="0000FF"/>
-                <w:lang w:val="en-US"/>
-              </w:rPr>
-              <w:t>Anh/Chị có thể sử dụng Visual Studio.NET 2005 hoặc JBuilder để có được sơ đồ lớp (thực tế) của ứng dụng</w:t>
-            </w:r>
-          </w:p>
-          <w:p>
-            <w:pPr>
-              <w:numPr>
-                <w:ilvl w:val="0"/>
-                <w:numId w:val="36"/>
-              </w:numPr>
-              <w:spacing w:line="360" w:lineRule="auto"/>
-              <w:jc w:val="both"/>
-              <w:rPr>
-                <w:i/>
-                <w:color w:val="0000FF"/>
-                <w:lang w:val="en-US"/>
-              </w:rPr>
-            </w:pPr>
-            <w:r>
-              <w:rPr>
-                <w:i/>
-                <w:color w:val="0000FF"/>
-                <w:lang w:val="en-US"/>
-              </w:rPr>
-              <w:t>Nếu có các điểm đặc biệt trong kiến trúc,  ví dụ như áp dụng mẫu thiết kế (Design Pattern), sử dụng kiến trúc .Net Tier/MVC…, hỗ trợ cơ chế plug-in…, Anh/Chị cần trình bày rõ để thể hiện điều này</w:t>
+                <w:szCs w:val="26"/>
+              </w:rPr>
+              <w:t>Diễn giải</w:t>
+            </w:r>
+          </w:p>
+        </w:tc>
+      </w:tr>
+      <w:tr>
+        <w:tc>
+          <w:tcPr>
+            <w:tcW w:w="3001" w:type="dxa"/>
+          </w:tcPr>
+          <w:p>
+            <w:pPr>
+              <w:spacing w:line="240" w:lineRule="auto"/>
+              <w:rPr>
+                <w:szCs w:val="26"/>
+                <w:lang w:val="en-US"/>
+              </w:rPr>
+            </w:pPr>
+            <w:r>
+              <w:rPr>
+                <w:szCs w:val="26"/>
+                <w:lang w:val="en-US"/>
+              </w:rPr>
+              <w:t>Admin</w:t>
+            </w:r>
+          </w:p>
+        </w:tc>
+        <w:tc>
+          <w:tcPr>
+            <w:tcW w:w="6463" w:type="dxa"/>
+          </w:tcPr>
+          <w:p>
+            <w:pPr>
+              <w:spacing w:line="240" w:lineRule="auto"/>
+              <w:rPr>
+                <w:szCs w:val="26"/>
+              </w:rPr>
+            </w:pPr>
+            <w:r>
+              <w:rPr>
+                <w:szCs w:val="26"/>
+                <w:lang w:val="en-US"/>
+              </w:rPr>
+              <w:t>Quy</w:t>
+            </w:r>
+            <w:r>
+              <w:rPr>
+                <w:szCs w:val="26"/>
+              </w:rPr>
+              <w:t xml:space="preserve"> định cấu trúc cho Admin</w:t>
+            </w:r>
+          </w:p>
+        </w:tc>
+      </w:tr>
+      <w:tr>
+        <w:tc>
+          <w:tcPr>
+            <w:tcW w:w="3001" w:type="dxa"/>
+          </w:tcPr>
+          <w:p>
+            <w:pPr>
+              <w:spacing w:line="240" w:lineRule="auto"/>
+              <w:rPr>
+                <w:szCs w:val="26"/>
+              </w:rPr>
+            </w:pPr>
+            <w:r>
+              <w:rPr>
+                <w:szCs w:val="26"/>
+              </w:rPr>
+              <w:t>Account</w:t>
+            </w:r>
+          </w:p>
+        </w:tc>
+        <w:tc>
+          <w:tcPr>
+            <w:tcW w:w="6463" w:type="dxa"/>
+          </w:tcPr>
+          <w:p>
+            <w:pPr>
+              <w:spacing w:line="240" w:lineRule="auto"/>
+              <w:rPr>
+                <w:szCs w:val="26"/>
+              </w:rPr>
+            </w:pPr>
+            <w:r>
+              <w:rPr>
+                <w:szCs w:val="26"/>
+                <w:lang w:val="en-US"/>
+              </w:rPr>
+              <w:t>Quy</w:t>
+            </w:r>
+            <w:r>
+              <w:rPr>
+                <w:szCs w:val="26"/>
+              </w:rPr>
+              <w:t xml:space="preserve"> định cấu trúc cho </w:t>
+            </w:r>
+            <w:r>
+              <w:rPr>
+                <w:szCs w:val="26"/>
+              </w:rPr>
+              <w:t>Account</w:t>
+            </w:r>
+          </w:p>
+        </w:tc>
+      </w:tr>
+      <w:tr>
+        <w:tc>
+          <w:tcPr>
+            <w:tcW w:w="3001" w:type="dxa"/>
+          </w:tcPr>
+          <w:p>
+            <w:pPr>
+              <w:spacing w:line="240" w:lineRule="auto"/>
+              <w:rPr>
+                <w:szCs w:val="26"/>
+              </w:rPr>
+            </w:pPr>
+            <w:r>
+              <w:rPr>
+                <w:szCs w:val="26"/>
+              </w:rPr>
+              <w:t>Cart</w:t>
+            </w:r>
+          </w:p>
+        </w:tc>
+        <w:tc>
+          <w:tcPr>
+            <w:tcW w:w="6463" w:type="dxa"/>
+          </w:tcPr>
+          <w:p>
+            <w:pPr>
+              <w:spacing w:line="240" w:lineRule="auto"/>
+              <w:rPr>
+                <w:szCs w:val="26"/>
+              </w:rPr>
+            </w:pPr>
+            <w:r>
+              <w:rPr>
+                <w:szCs w:val="26"/>
+                <w:lang w:val="en-US"/>
+              </w:rPr>
+              <w:t>Quy</w:t>
+            </w:r>
+            <w:r>
+              <w:rPr>
+                <w:szCs w:val="26"/>
+              </w:rPr>
+              <w:t xml:space="preserve"> định cấu trúc cho </w:t>
+            </w:r>
+            <w:r>
+              <w:rPr>
+                <w:szCs w:val="26"/>
+              </w:rPr>
+              <w:t>Cart</w:t>
+            </w:r>
+          </w:p>
+        </w:tc>
+      </w:tr>
+      <w:tr>
+        <w:tc>
+          <w:tcPr>
+            <w:tcW w:w="3001" w:type="dxa"/>
+          </w:tcPr>
+          <w:p>
+            <w:pPr>
+              <w:spacing w:line="240" w:lineRule="auto"/>
+              <w:rPr>
+                <w:szCs w:val="26"/>
+              </w:rPr>
+            </w:pPr>
+            <w:r>
+              <w:rPr>
+                <w:szCs w:val="26"/>
+              </w:rPr>
+              <w:t>CartDetail</w:t>
+            </w:r>
+          </w:p>
+        </w:tc>
+        <w:tc>
+          <w:tcPr>
+            <w:tcW w:w="6463" w:type="dxa"/>
+          </w:tcPr>
+          <w:p>
+            <w:pPr>
+              <w:spacing w:line="240" w:lineRule="auto"/>
+              <w:rPr>
+                <w:szCs w:val="26"/>
+              </w:rPr>
+            </w:pPr>
+            <w:r>
+              <w:rPr>
+                <w:szCs w:val="26"/>
+                <w:lang w:val="en-US"/>
+              </w:rPr>
+              <w:t>Quy</w:t>
+            </w:r>
+            <w:r>
+              <w:rPr>
+                <w:szCs w:val="26"/>
+              </w:rPr>
+              <w:t xml:space="preserve"> định cấu trúc cho </w:t>
+            </w:r>
+            <w:r>
+              <w:rPr>
+                <w:szCs w:val="26"/>
+              </w:rPr>
+              <w:t>CartDetail</w:t>
+            </w:r>
+          </w:p>
+        </w:tc>
+      </w:tr>
+      <w:tr>
+        <w:tc>
+          <w:tcPr>
+            <w:tcW w:w="3001" w:type="dxa"/>
+          </w:tcPr>
+          <w:p>
+            <w:pPr>
+              <w:spacing w:line="240" w:lineRule="auto"/>
+              <w:rPr>
+                <w:szCs w:val="26"/>
+              </w:rPr>
+            </w:pPr>
+            <w:r>
+              <w:rPr>
+                <w:szCs w:val="26"/>
+              </w:rPr>
+              <w:t>Order</w:t>
+            </w:r>
+          </w:p>
+        </w:tc>
+        <w:tc>
+          <w:tcPr>
+            <w:tcW w:w="6463" w:type="dxa"/>
+          </w:tcPr>
+          <w:p>
+            <w:pPr>
+              <w:spacing w:line="240" w:lineRule="auto"/>
+              <w:rPr>
+                <w:szCs w:val="26"/>
+              </w:rPr>
+            </w:pPr>
+            <w:r>
+              <w:rPr>
+                <w:szCs w:val="26"/>
+                <w:lang w:val="en-US"/>
+              </w:rPr>
+              <w:t>Quy</w:t>
+            </w:r>
+            <w:r>
+              <w:rPr>
+                <w:szCs w:val="26"/>
+              </w:rPr>
+              <w:t xml:space="preserve"> định cấu trúc cho </w:t>
+            </w:r>
+            <w:r>
+              <w:rPr>
+                <w:szCs w:val="26"/>
+              </w:rPr>
+              <w:t>Order</w:t>
+            </w:r>
+          </w:p>
+        </w:tc>
+      </w:tr>
+      <w:tr>
+        <w:tc>
+          <w:tcPr>
+            <w:tcW w:w="3001" w:type="dxa"/>
+          </w:tcPr>
+          <w:p>
+            <w:pPr>
+              <w:spacing w:line="240" w:lineRule="auto"/>
+              <w:rPr>
+                <w:szCs w:val="26"/>
+              </w:rPr>
+            </w:pPr>
+            <w:r>
+              <w:rPr>
+                <w:szCs w:val="26"/>
+              </w:rPr>
+              <w:t>OrderDetail</w:t>
+            </w:r>
+          </w:p>
+        </w:tc>
+        <w:tc>
+          <w:tcPr>
+            <w:tcW w:w="6463" w:type="dxa"/>
+          </w:tcPr>
+          <w:p>
+            <w:pPr>
+              <w:spacing w:line="240" w:lineRule="auto"/>
+              <w:rPr>
+                <w:szCs w:val="26"/>
+              </w:rPr>
+            </w:pPr>
+            <w:r>
+              <w:rPr>
+                <w:szCs w:val="26"/>
+                <w:lang w:val="en-US"/>
+              </w:rPr>
+              <w:t>Quy</w:t>
+            </w:r>
+            <w:r>
+              <w:rPr>
+                <w:szCs w:val="26"/>
+              </w:rPr>
+              <w:t xml:space="preserve"> định cấu trúc cho </w:t>
+            </w:r>
+            <w:r>
+              <w:rPr>
+                <w:szCs w:val="26"/>
+              </w:rPr>
+              <w:t>OrderDetail</w:t>
+            </w:r>
+          </w:p>
+        </w:tc>
+      </w:tr>
+      <w:tr>
+        <w:tc>
+          <w:tcPr>
+            <w:tcW w:w="3001" w:type="dxa"/>
+          </w:tcPr>
+          <w:p>
+            <w:pPr>
+              <w:spacing w:line="240" w:lineRule="auto"/>
+              <w:rPr>
+                <w:szCs w:val="26"/>
+              </w:rPr>
+            </w:pPr>
+            <w:r>
+              <w:rPr>
+                <w:szCs w:val="26"/>
+              </w:rPr>
+              <w:t>Product</w:t>
+            </w:r>
+          </w:p>
+        </w:tc>
+        <w:tc>
+          <w:tcPr>
+            <w:tcW w:w="6463" w:type="dxa"/>
+          </w:tcPr>
+          <w:p>
+            <w:pPr>
+              <w:spacing w:line="240" w:lineRule="auto"/>
+              <w:rPr>
+                <w:szCs w:val="26"/>
+              </w:rPr>
+            </w:pPr>
+            <w:r>
+              <w:rPr>
+                <w:szCs w:val="26"/>
+                <w:lang w:val="en-US"/>
+              </w:rPr>
+              <w:t>Quy</w:t>
+            </w:r>
+            <w:r>
+              <w:rPr>
+                <w:szCs w:val="26"/>
+              </w:rPr>
+              <w:t xml:space="preserve"> định cấu trúc cho </w:t>
+            </w:r>
+            <w:r>
+              <w:rPr>
+                <w:szCs w:val="26"/>
+              </w:rPr>
+              <w:t>Product</w:t>
+            </w:r>
+          </w:p>
+        </w:tc>
+      </w:tr>
+      <w:tr>
+        <w:tc>
+          <w:tcPr>
+            <w:tcW w:w="3001" w:type="dxa"/>
+          </w:tcPr>
+          <w:p>
+            <w:pPr>
+              <w:spacing w:line="240" w:lineRule="auto"/>
+              <w:rPr>
+                <w:szCs w:val="26"/>
+              </w:rPr>
+            </w:pPr>
+            <w:r>
+              <w:rPr>
+                <w:szCs w:val="26"/>
+              </w:rPr>
+              <w:t>ProductCategory</w:t>
+            </w:r>
+          </w:p>
+        </w:tc>
+        <w:tc>
+          <w:tcPr>
+            <w:tcW w:w="6463" w:type="dxa"/>
+          </w:tcPr>
+          <w:p>
+            <w:pPr>
+              <w:spacing w:line="240" w:lineRule="auto"/>
+              <w:rPr>
+                <w:szCs w:val="26"/>
+              </w:rPr>
+            </w:pPr>
+            <w:r>
+              <w:rPr>
+                <w:szCs w:val="26"/>
+                <w:lang w:val="en-US"/>
+              </w:rPr>
+              <w:t>Quy</w:t>
+            </w:r>
+            <w:r>
+              <w:rPr>
+                <w:szCs w:val="26"/>
+              </w:rPr>
+              <w:t xml:space="preserve"> định cấu trúc cho </w:t>
+            </w:r>
+            <w:r>
+              <w:rPr>
+                <w:szCs w:val="26"/>
+              </w:rPr>
+              <w:t>ProductCategory</w:t>
             </w:r>
           </w:p>
         </w:tc>
@@ -2625,23 +3132,16 @@
     </w:tbl>
     <w:p>
       <w:pPr>
-        <w:spacing w:line="360" w:lineRule="auto"/>
-        <w:jc w:val="both"/>
-        <w:rPr>
-          <w:lang w:val="en-US"/>
-        </w:rPr>
-      </w:pPr>
-    </w:p>
-    <w:p>
-      <w:pPr>
-        <w:pStyle w:val="BodyText"/>
-        <w:jc w:val="both"/>
-        <w:rPr>
-          <w:i/>
-          <w:color w:val="0000FF"/>
-          <w:lang w:val="en-US"/>
-        </w:rPr>
-      </w:pPr>
+        <w:rPr>
+          <w:iCs/>
+        </w:rPr>
+      </w:pPr>
+      <w:r>
+        <w:rPr>
+          <w:iCs/>
+        </w:rPr>
+        <w:t>Module này đóng vai trò của ObjectModel trong mô hình MVVM, quy định các cấu trúc của đối tượng trong một ứng dụng. Các dữ liệu được lấy từ database qua module ViewModel sẽ được chứa trong các Class này, để có thể dễ dàng biểu diễn bằng module View.</w:t>
+      </w:r>
     </w:p>
     <w:sectPr>
       <w:headerReference w:type="default" r:id="rId14"/>
@@ -3109,7 +3609,7 @@
         </mc:Choice>
         <mc:Fallback>
           <w:pict>
-            <v:shape w14:anchorId="6779D061" id="Freeform 1" o:spid="_x0000_s1026" style="position:absolute;margin-left:0;margin-top:0;width:93.15pt;height:813pt;flip:x;z-index:251704320;visibility:visible;mso-wrap-style:square;mso-width-percent:0;mso-height-percent:0;mso-wrap-distance-left:9pt;mso-wrap-distance-top:0;mso-wrap-distance-right:9pt;mso-wrap-distance-bottom:0;mso-position-horizontal:absolute;mso-position-horizontal-relative:page;mso-position-vertical:absolute;mso-position-vertical-relative:page;mso-width-percent:0;mso-height-percent:0;mso-width-relative:page;mso-height-relative:page;v-text-anchor:top" coordsize="502,3168" o:gfxdata="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" path="m502,c93,,93,,93,,146,383,323,1900,,3168v502,,502,,502,l502,xe" fillcolor="#8db3e2" stroked="f" strokecolor="#212120">
+            <v:shape w14:anchorId="025F8CAB" id="Freeform 1" o:spid="_x0000_s1026" style="position:absolute;margin-left:0;margin-top:0;width:93.15pt;height:813pt;flip:x;z-index:251704320;visibility:visible;mso-wrap-style:square;mso-width-percent:0;mso-height-percent:0;mso-wrap-distance-left:9pt;mso-wrap-distance-top:0;mso-wrap-distance-right:9pt;mso-wrap-distance-bottom:0;mso-position-horizontal:absolute;mso-position-horizontal-relative:page;mso-position-vertical:absolute;mso-position-vertical-relative:page;mso-width-percent:0;mso-height-percent:0;mso-width-relative:page;mso-height-relative:page;v-text-anchor:top" coordsize="502,3168" o:gfxdata="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" path="m502,c93,,93,,93,,146,383,323,1900,,3168v502,,502,,502,l502,xe" fillcolor="#8db3e2" stroked="f" strokecolor="#212120">
               <v:fill color2="#1f497d" rotate="t" focus="100%" type="gradient"/>
               <v:shadow color="#8c8682"/>
               <v:path arrowok="t" o:connecttype="custom" o:connectlocs="1183005,0;219162,0;0,10325100;1183005,10325100;1183005,0" o:connectangles="0,0,0,0,0"/>
@@ -5143,7 +5643,7 @@
   <w:style w:type="paragraph" w:default="1" w:styleId="Normal">
     <w:name w:val="Normal"/>
     <w:qFormat/>
-    <w:rsid w:val="008D6060"/>
+    <w:rsid w:val="00201440"/>
     <w:pPr>
       <w:widowControl w:val="0"/>
       <w:spacing w:line="240" w:lineRule="atLeast"/>
@@ -6019,4 +6519,16 @@
   <a:objectDefaults/>
   <a:extraClrSchemeLst/>
 </a:theme>
+</file>
+
+<file path=customXml/item1.xml><?xml version="1.0" encoding="utf-8"?>
+<b:Sources xmlns:b="http://schemas.openxmlformats.org/officeDocument/2006/bibliography" xmlns="http://schemas.openxmlformats.org/officeDocument/2006/bibliography" SelectedStyle="\APASixthEditionOfficeOnline.xsl" StyleName="APA" Version="6"/>
+</file>
+
+<file path=customXml/itemProps1.xml><?xml version="1.0" encoding="utf-8"?>
+<ds:datastoreItem xmlns:ds="http://schemas.openxmlformats.org/officeDocument/2006/customXml" ds:itemID="{BE1AFC48-A410-41F7-B8FF-B3BDA295D64F}">
+  <ds:schemaRefs>
+    <ds:schemaRef ds:uri="http://schemas.openxmlformats.org/officeDocument/2006/bibliography"/>
+  </ds:schemaRefs>
+</ds:datastoreItem>
 </file>
</xml_diff>